<commit_message>
change to user reg
</commit_message>
<xml_diff>
--- a/storage/app/public/form/data_alumni.docx
+++ b/storage/app/public/form/data_alumni.docx
@@ -198,25 +198,7 @@
                 <w:sz w:val="18"/>
                 <w:szCs w:val="18"/>
               </w:rPr>
-              <w:t>${</w:t>
-            </w:r>
-            <w:proofErr w:type="spellStart"/>
-            <w:r>
-              <w:rPr>
-                <w:rFonts w:ascii="Arial" w:hAnsi="Arial" w:cs="Arial"/>
-                <w:sz w:val="18"/>
-                <w:szCs w:val="18"/>
-              </w:rPr>
-              <w:t>nama</w:t>
-            </w:r>
-            <w:proofErr w:type="spellEnd"/>
-            <w:r>
-              <w:rPr>
-                <w:rFonts w:ascii="Arial" w:hAnsi="Arial" w:cs="Arial"/>
-                <w:sz w:val="18"/>
-                <w:szCs w:val="18"/>
-              </w:rPr>
-              <w:t>}</w:t>
+              <w:t>${nama}</w:t>
             </w:r>
           </w:p>
         </w:tc>
@@ -289,25 +271,7 @@
                 <w:sz w:val="18"/>
                 <w:szCs w:val="18"/>
               </w:rPr>
-              <w:t>${</w:t>
-            </w:r>
-            <w:proofErr w:type="spellStart"/>
-            <w:r>
-              <w:rPr>
-                <w:rFonts w:ascii="Arial" w:hAnsi="Arial" w:cs="Arial"/>
-                <w:sz w:val="18"/>
-                <w:szCs w:val="18"/>
-              </w:rPr>
-              <w:t>npm</w:t>
-            </w:r>
-            <w:proofErr w:type="spellEnd"/>
-            <w:r>
-              <w:rPr>
-                <w:rFonts w:ascii="Arial" w:hAnsi="Arial" w:cs="Arial"/>
-                <w:sz w:val="18"/>
-                <w:szCs w:val="18"/>
-              </w:rPr>
-              <w:t>}</w:t>
+              <w:t>${npm}</w:t>
             </w:r>
           </w:p>
         </w:tc>
@@ -335,18 +299,8 @@
                 <w:sz w:val="18"/>
                 <w:szCs w:val="18"/>
               </w:rPr>
-              <w:t xml:space="preserve">Program </w:t>
-            </w:r>
-            <w:proofErr w:type="spellStart"/>
-            <w:r>
-              <w:rPr>
-                <w:rFonts w:ascii="Arial" w:hAnsi="Arial" w:cs="Arial"/>
-                <w:sz w:val="18"/>
-                <w:szCs w:val="18"/>
-              </w:rPr>
-              <w:t>Studi</w:t>
-            </w:r>
-            <w:proofErr w:type="spellEnd"/>
+              <w:t>Program Studi</w:t>
+            </w:r>
           </w:p>
         </w:tc>
         <w:tc>
@@ -398,7 +352,14 @@
               </w:rPr>
               <w:t>$</w:t>
             </w:r>
-            <w:proofErr w:type="spellStart"/>
+            <w:r>
+              <w:rPr>
+                <w:rFonts w:ascii="Arial" w:hAnsi="Arial" w:cs="Arial"/>
+                <w:sz w:val="18"/>
+                <w:szCs w:val="18"/>
+              </w:rPr>
+              <w:t>{</w:t>
+            </w:r>
             <w:r>
               <w:rPr>
                 <w:rFonts w:ascii="Arial" w:hAnsi="Arial" w:cs="Arial"/>
@@ -407,7 +368,14 @@
               </w:rPr>
               <w:t>prodi</w:t>
             </w:r>
-            <w:proofErr w:type="spellEnd"/>
+            <w:r>
+              <w:rPr>
+                <w:rFonts w:ascii="Arial" w:hAnsi="Arial" w:cs="Arial"/>
+                <w:sz w:val="18"/>
+                <w:szCs w:val="18"/>
+              </w:rPr>
+              <w:t>}</w:t>
+            </w:r>
           </w:p>
         </w:tc>
         <w:tc>
@@ -558,18 +526,8 @@
                 <w:sz w:val="18"/>
                 <w:szCs w:val="18"/>
               </w:rPr>
-              <w:t xml:space="preserve">No </w:t>
-            </w:r>
-            <w:proofErr w:type="spellStart"/>
-            <w:r>
-              <w:rPr>
-                <w:rFonts w:ascii="Arial" w:hAnsi="Arial" w:cs="Arial"/>
-                <w:sz w:val="18"/>
-                <w:szCs w:val="18"/>
-              </w:rPr>
-              <w:t>Hp</w:t>
-            </w:r>
-            <w:proofErr w:type="spellEnd"/>
+              <w:t>No Hp</w:t>
+            </w:r>
           </w:p>
         </w:tc>
         <w:tc>
@@ -617,25 +575,7 @@
                 <w:sz w:val="18"/>
                 <w:szCs w:val="18"/>
               </w:rPr>
-              <w:t>${</w:t>
-            </w:r>
-            <w:proofErr w:type="spellStart"/>
-            <w:r>
-              <w:rPr>
-                <w:rFonts w:ascii="Arial" w:hAnsi="Arial" w:cs="Arial"/>
-                <w:sz w:val="18"/>
-                <w:szCs w:val="18"/>
-              </w:rPr>
-              <w:t>nohp</w:t>
-            </w:r>
-            <w:proofErr w:type="spellEnd"/>
-            <w:r>
-              <w:rPr>
-                <w:rFonts w:ascii="Arial" w:hAnsi="Arial" w:cs="Arial"/>
-                <w:sz w:val="18"/>
-                <w:szCs w:val="18"/>
-              </w:rPr>
-              <w:t>}</w:t>
+              <w:t>${nohp}</w:t>
             </w:r>
           </w:p>
         </w:tc>
@@ -657,7 +597,6 @@
                 <w:szCs w:val="18"/>
               </w:rPr>
             </w:pPr>
-            <w:proofErr w:type="spellStart"/>
             <w:r>
               <w:rPr>
                 <w:rFonts w:ascii="Arial" w:hAnsi="Arial" w:cs="Arial"/>
@@ -666,7 +605,6 @@
               </w:rPr>
               <w:t>Alamat</w:t>
             </w:r>
-            <w:proofErr w:type="spellEnd"/>
           </w:p>
         </w:tc>
         <w:tc>
@@ -715,25 +653,7 @@
                 <w:sz w:val="18"/>
                 <w:szCs w:val="18"/>
               </w:rPr>
-              <w:t>${</w:t>
-            </w:r>
-            <w:proofErr w:type="spellStart"/>
-            <w:r>
-              <w:rPr>
-                <w:rFonts w:ascii="Arial" w:hAnsi="Arial" w:cs="Arial"/>
-                <w:sz w:val="18"/>
-                <w:szCs w:val="18"/>
-              </w:rPr>
-              <w:t>alamat</w:t>
-            </w:r>
-            <w:proofErr w:type="spellEnd"/>
-            <w:r>
-              <w:rPr>
-                <w:rFonts w:ascii="Arial" w:hAnsi="Arial" w:cs="Arial"/>
-                <w:sz w:val="18"/>
-                <w:szCs w:val="18"/>
-              </w:rPr>
-              <w:t>}</w:t>
+              <w:t>${alamat}</w:t>
             </w:r>
           </w:p>
         </w:tc>
@@ -802,18 +722,8 @@
                 <w:sz w:val="18"/>
                 <w:szCs w:val="18"/>
               </w:rPr>
-              <w:t>a/</w:t>
-            </w:r>
-            <w:proofErr w:type="spellStart"/>
-            <w:r>
-              <w:rPr>
-                <w:rFonts w:ascii="Arial" w:hAnsi="Arial" w:cs="Arial"/>
-                <w:sz w:val="18"/>
-                <w:szCs w:val="18"/>
-              </w:rPr>
-              <w:t>kab</w:t>
-            </w:r>
-            <w:proofErr w:type="spellEnd"/>
+              <w:t>a/kab</w:t>
+            </w:r>
           </w:p>
         </w:tc>
         <w:tc>
@@ -848,25 +758,7 @@
                 <w:sz w:val="18"/>
                 <w:szCs w:val="18"/>
               </w:rPr>
-              <w:t>${</w:t>
-            </w:r>
-            <w:proofErr w:type="spellStart"/>
-            <w:r>
-              <w:rPr>
-                <w:rFonts w:ascii="Arial" w:hAnsi="Arial" w:cs="Arial"/>
-                <w:sz w:val="18"/>
-                <w:szCs w:val="18"/>
-              </w:rPr>
-              <w:t>kota</w:t>
-            </w:r>
-            <w:proofErr w:type="spellEnd"/>
-            <w:r>
-              <w:rPr>
-                <w:rFonts w:ascii="Arial" w:hAnsi="Arial" w:cs="Arial"/>
-                <w:sz w:val="18"/>
-                <w:szCs w:val="18"/>
-              </w:rPr>
-              <w:t>}</w:t>
+              <w:t>${kota}</w:t>
             </w:r>
           </w:p>
         </w:tc>
@@ -928,25 +820,7 @@
                 <w:sz w:val="18"/>
                 <w:szCs w:val="18"/>
               </w:rPr>
-              <w:t xml:space="preserve"> ${</w:t>
-            </w:r>
-            <w:proofErr w:type="spellStart"/>
-            <w:r>
-              <w:rPr>
-                <w:rFonts w:ascii="Arial" w:hAnsi="Arial" w:cs="Arial"/>
-                <w:sz w:val="18"/>
-                <w:szCs w:val="18"/>
-              </w:rPr>
-              <w:t>provinsi</w:t>
-            </w:r>
-            <w:proofErr w:type="spellEnd"/>
-            <w:r>
-              <w:rPr>
-                <w:rFonts w:ascii="Arial" w:hAnsi="Arial" w:cs="Arial"/>
-                <w:sz w:val="18"/>
-                <w:szCs w:val="18"/>
-              </w:rPr>
-              <w:t>}</w:t>
+              <w:t xml:space="preserve"> ${provinsi}</w:t>
             </w:r>
           </w:p>
         </w:tc>
@@ -968,34 +842,14 @@
                 <w:szCs w:val="18"/>
               </w:rPr>
             </w:pPr>
-            <w:proofErr w:type="spellStart"/>
-            <w:r>
-              <w:rPr>
-                <w:rFonts w:ascii="Arial" w:hAnsi="Arial" w:cs="Arial"/>
-                <w:sz w:val="18"/>
-                <w:szCs w:val="18"/>
-              </w:rPr>
-              <w:t>Tempat</w:t>
-            </w:r>
-            <w:proofErr w:type="spellEnd"/>
-            <w:r>
-              <w:rPr>
-                <w:rFonts w:ascii="Arial" w:hAnsi="Arial" w:cs="Arial"/>
-                <w:sz w:val="18"/>
-                <w:szCs w:val="18"/>
-              </w:rPr>
-              <w:t xml:space="preserve"> </w:t>
-            </w:r>
-            <w:proofErr w:type="spellStart"/>
-            <w:r>
-              <w:rPr>
-                <w:rFonts w:ascii="Arial" w:hAnsi="Arial" w:cs="Arial"/>
-                <w:sz w:val="18"/>
-                <w:szCs w:val="18"/>
-              </w:rPr>
-              <w:t>Lahir</w:t>
-            </w:r>
-            <w:proofErr w:type="spellEnd"/>
+            <w:r>
+              <w:rPr>
+                <w:rFonts w:ascii="Arial" w:hAnsi="Arial" w:cs="Arial"/>
+                <w:sz w:val="18"/>
+                <w:szCs w:val="18"/>
+              </w:rPr>
+              <w:t>Tempat Lahir</w:t>
+            </w:r>
           </w:p>
         </w:tc>
         <w:tc>
@@ -1041,25 +895,7 @@
                 <w:sz w:val="18"/>
                 <w:szCs w:val="18"/>
               </w:rPr>
-              <w:t>${</w:t>
-            </w:r>
-            <w:proofErr w:type="spellStart"/>
-            <w:r>
-              <w:rPr>
-                <w:rFonts w:ascii="Arial" w:hAnsi="Arial" w:cs="Arial"/>
-                <w:sz w:val="18"/>
-                <w:szCs w:val="18"/>
-              </w:rPr>
-              <w:t>tempat_lahir</w:t>
-            </w:r>
-            <w:proofErr w:type="spellEnd"/>
-            <w:r>
-              <w:rPr>
-                <w:rFonts w:ascii="Arial" w:hAnsi="Arial" w:cs="Arial"/>
-                <w:sz w:val="18"/>
-                <w:szCs w:val="18"/>
-              </w:rPr>
-              <w:t>}</w:t>
+              <w:t>${tempat_lahir}</w:t>
             </w:r>
           </w:p>
         </w:tc>
@@ -1077,7 +913,6 @@
                 <w:szCs w:val="18"/>
               </w:rPr>
             </w:pPr>
-            <w:proofErr w:type="spellStart"/>
             <w:r>
               <w:rPr>
                 <w:rFonts w:ascii="Arial" w:hAnsi="Arial" w:cs="Arial"/>
@@ -1086,7 +921,6 @@
               </w:rPr>
               <w:t>Tanggal</w:t>
             </w:r>
-            <w:proofErr w:type="spellEnd"/>
           </w:p>
         </w:tc>
         <w:tc>
@@ -1140,23 +974,23 @@
               </w:rPr>
               <w:t>$</w:t>
             </w:r>
-            <w:proofErr w:type="spellStart"/>
-            <w:r>
-              <w:rPr>
-                <w:rFonts w:ascii="Arial" w:hAnsi="Arial" w:cs="Arial"/>
-                <w:sz w:val="18"/>
-                <w:szCs w:val="18"/>
-              </w:rPr>
-              <w:t>tanggal_lahir</w:t>
-            </w:r>
-            <w:proofErr w:type="spellEnd"/>
-            <w:r>
-              <w:rPr>
-                <w:rFonts w:ascii="Arial" w:hAnsi="Arial" w:cs="Arial"/>
-                <w:sz w:val="18"/>
-                <w:szCs w:val="18"/>
-              </w:rPr>
-              <w:t>}</w:t>
+            <w:r>
+              <w:rPr>
+                <w:rFonts w:ascii="Arial" w:hAnsi="Arial" w:cs="Arial"/>
+                <w:sz w:val="18"/>
+                <w:szCs w:val="18"/>
+              </w:rPr>
+              <w:t>{</w:t>
+            </w:r>
+            <w:bookmarkStart w:id="0" w:name="_GoBack"/>
+            <w:bookmarkEnd w:id="0"/>
+            <w:r>
+              <w:rPr>
+                <w:rFonts w:ascii="Arial" w:hAnsi="Arial" w:cs="Arial"/>
+                <w:sz w:val="18"/>
+                <w:szCs w:val="18"/>
+              </w:rPr>
+              <w:t>tanggal_lahir}</w:t>
             </w:r>
           </w:p>
         </w:tc>
@@ -1376,25 +1210,7 @@
                 <w:sz w:val="18"/>
                 <w:szCs w:val="18"/>
               </w:rPr>
-              <w:t>${</w:t>
-            </w:r>
-            <w:proofErr w:type="spellStart"/>
-            <w:r>
-              <w:rPr>
-                <w:rFonts w:ascii="Arial" w:hAnsi="Arial" w:cs="Arial"/>
-                <w:sz w:val="18"/>
-                <w:szCs w:val="18"/>
-              </w:rPr>
-              <w:t>judul</w:t>
-            </w:r>
-            <w:proofErr w:type="spellEnd"/>
-            <w:r>
-              <w:rPr>
-                <w:rFonts w:ascii="Arial" w:hAnsi="Arial" w:cs="Arial"/>
-                <w:sz w:val="18"/>
-                <w:szCs w:val="18"/>
-              </w:rPr>
-              <w:t>}</w:t>
+              <w:t>${judul}</w:t>
             </w:r>
           </w:p>
         </w:tc>
@@ -1525,34 +1341,14 @@
                 <w:szCs w:val="18"/>
               </w:rPr>
             </w:pPr>
-            <w:proofErr w:type="spellStart"/>
-            <w:r>
-              <w:rPr>
-                <w:rFonts w:ascii="Arial" w:hAnsi="Arial" w:cs="Arial"/>
-                <w:sz w:val="18"/>
-                <w:szCs w:val="18"/>
-              </w:rPr>
-              <w:t>Pembimbing</w:t>
-            </w:r>
-            <w:proofErr w:type="spellEnd"/>
-            <w:r>
-              <w:rPr>
-                <w:rFonts w:ascii="Arial" w:hAnsi="Arial" w:cs="Arial"/>
-                <w:sz w:val="18"/>
-                <w:szCs w:val="18"/>
-              </w:rPr>
-              <w:t xml:space="preserve"> </w:t>
-            </w:r>
-            <w:proofErr w:type="spellStart"/>
-            <w:r>
-              <w:rPr>
-                <w:rFonts w:ascii="Arial" w:hAnsi="Arial" w:cs="Arial"/>
-                <w:sz w:val="18"/>
-                <w:szCs w:val="18"/>
-              </w:rPr>
-              <w:t>Utama</w:t>
-            </w:r>
-            <w:proofErr w:type="spellEnd"/>
+            <w:r>
+              <w:rPr>
+                <w:rFonts w:ascii="Arial" w:hAnsi="Arial" w:cs="Arial"/>
+                <w:sz w:val="18"/>
+                <w:szCs w:val="18"/>
+              </w:rPr>
+              <w:t>Pembimbing Utama</w:t>
+            </w:r>
           </w:p>
         </w:tc>
         <w:tc>
@@ -1602,18 +1398,16 @@
                 <w:sz w:val="18"/>
                 <w:szCs w:val="18"/>
               </w:rPr>
-              <w:t>${</w:t>
-            </w:r>
-            <w:proofErr w:type="spellStart"/>
-            <w:r>
-              <w:rPr>
-                <w:rFonts w:ascii="Arial" w:hAnsi="Arial" w:cs="Arial"/>
-                <w:sz w:val="18"/>
-                <w:szCs w:val="18"/>
-              </w:rPr>
-              <w:t>pembimbing</w:t>
-            </w:r>
-            <w:proofErr w:type="spellEnd"/>
+              <w:t>${pembimbing</w:t>
+            </w:r>
+            <w:r>
+              <w:rPr>
+                <w:rFonts w:ascii="Arial" w:hAnsi="Arial" w:cs="Arial"/>
+                <w:sz w:val="18"/>
+                <w:szCs w:val="18"/>
+              </w:rPr>
+              <w:t>}</w:t>
+            </w:r>
           </w:p>
         </w:tc>
         <w:tc>
@@ -1692,25 +1486,7 @@
                 <w:sz w:val="18"/>
                 <w:szCs w:val="18"/>
               </w:rPr>
-              <w:t>${</w:t>
-            </w:r>
-            <w:proofErr w:type="spellStart"/>
-            <w:r>
-              <w:rPr>
-                <w:rFonts w:ascii="Arial" w:hAnsi="Arial" w:cs="Arial"/>
-                <w:sz w:val="18"/>
-                <w:szCs w:val="18"/>
-              </w:rPr>
-              <w:t>nip_pembimbing</w:t>
-            </w:r>
-            <w:proofErr w:type="spellEnd"/>
-            <w:r>
-              <w:rPr>
-                <w:rFonts w:ascii="Arial" w:hAnsi="Arial" w:cs="Arial"/>
-                <w:sz w:val="18"/>
-                <w:szCs w:val="18"/>
-              </w:rPr>
-              <w:t>}</w:t>
+              <w:t>${nip_pembimbing}</w:t>
             </w:r>
           </w:p>
         </w:tc>
@@ -1885,7 +1661,6 @@
                 <w:szCs w:val="18"/>
               </w:rPr>
             </w:pPr>
-            <w:proofErr w:type="spellStart"/>
             <w:r>
               <w:rPr>
                 <w:rFonts w:ascii="Arial" w:hAnsi="Arial" w:cs="Arial"/>
@@ -1894,7 +1669,6 @@
               </w:rPr>
               <w:t>Pembahas</w:t>
             </w:r>
-            <w:proofErr w:type="spellEnd"/>
           </w:p>
         </w:tc>
         <w:tc>
@@ -1944,25 +1718,7 @@
                 <w:sz w:val="18"/>
                 <w:szCs w:val="18"/>
               </w:rPr>
-              <w:t>${</w:t>
-            </w:r>
-            <w:proofErr w:type="spellStart"/>
-            <w:r>
-              <w:rPr>
-                <w:rFonts w:ascii="Arial" w:hAnsi="Arial" w:cs="Arial"/>
-                <w:sz w:val="18"/>
-                <w:szCs w:val="18"/>
-              </w:rPr>
-              <w:t>pembahas</w:t>
-            </w:r>
-            <w:proofErr w:type="spellEnd"/>
-            <w:r>
-              <w:rPr>
-                <w:rFonts w:ascii="Arial" w:hAnsi="Arial" w:cs="Arial"/>
-                <w:sz w:val="18"/>
-                <w:szCs w:val="18"/>
-              </w:rPr>
-              <w:t>}</w:t>
+              <w:t>${pembahas}</w:t>
             </w:r>
           </w:p>
         </w:tc>
@@ -2038,7 +1794,6 @@
               </w:rPr>
               <w:t>${</w:t>
             </w:r>
-            <w:proofErr w:type="spellStart"/>
             <w:r>
               <w:rPr>
                 <w:rFonts w:ascii="Arial" w:hAnsi="Arial" w:cs="Arial"/>
@@ -2053,16 +1808,7 @@
                 <w:sz w:val="18"/>
                 <w:szCs w:val="18"/>
               </w:rPr>
-              <w:t>pembahas</w:t>
-            </w:r>
-            <w:proofErr w:type="spellEnd"/>
-            <w:r>
-              <w:rPr>
-                <w:rFonts w:ascii="Arial" w:hAnsi="Arial" w:cs="Arial"/>
-                <w:sz w:val="18"/>
-                <w:szCs w:val="18"/>
-              </w:rPr>
-              <w:t>}</w:t>
+              <w:t>pembahas}</w:t>
             </w:r>
           </w:p>
         </w:tc>
@@ -2084,34 +1830,14 @@
                 <w:szCs w:val="18"/>
               </w:rPr>
             </w:pPr>
-            <w:proofErr w:type="spellStart"/>
-            <w:r>
-              <w:rPr>
-                <w:rFonts w:ascii="Arial" w:hAnsi="Arial" w:cs="Arial"/>
-                <w:sz w:val="18"/>
-                <w:szCs w:val="18"/>
-              </w:rPr>
-              <w:t>Tgl</w:t>
-            </w:r>
-            <w:proofErr w:type="spellEnd"/>
-            <w:r>
-              <w:rPr>
-                <w:rFonts w:ascii="Arial" w:hAnsi="Arial" w:cs="Arial"/>
-                <w:sz w:val="18"/>
-                <w:szCs w:val="18"/>
-              </w:rPr>
-              <w:t xml:space="preserve"> SK </w:t>
-            </w:r>
-            <w:proofErr w:type="spellStart"/>
-            <w:r>
-              <w:rPr>
-                <w:rFonts w:ascii="Arial" w:hAnsi="Arial" w:cs="Arial"/>
-                <w:sz w:val="18"/>
-                <w:szCs w:val="18"/>
-              </w:rPr>
-              <w:t>Pembimbing</w:t>
-            </w:r>
-            <w:proofErr w:type="spellEnd"/>
+            <w:r>
+              <w:rPr>
+                <w:rFonts w:ascii="Arial" w:hAnsi="Arial" w:cs="Arial"/>
+                <w:sz w:val="18"/>
+                <w:szCs w:val="18"/>
+              </w:rPr>
+              <w:t>Tgl SK Pembimbing</w:t>
+            </w:r>
           </w:p>
         </w:tc>
         <w:tc>
@@ -2163,23 +1889,21 @@
               </w:rPr>
               <w:t>$</w:t>
             </w:r>
-            <w:proofErr w:type="spellStart"/>
-            <w:r>
-              <w:rPr>
-                <w:rFonts w:ascii="Arial" w:hAnsi="Arial" w:cs="Arial"/>
-                <w:sz w:val="18"/>
-                <w:szCs w:val="18"/>
-              </w:rPr>
-              <w:t>tgl_sk_pembimbing</w:t>
-            </w:r>
-            <w:proofErr w:type="spellEnd"/>
-            <w:r>
-              <w:rPr>
-                <w:rFonts w:ascii="Arial" w:hAnsi="Arial" w:cs="Arial"/>
-                <w:sz w:val="18"/>
-                <w:szCs w:val="18"/>
-              </w:rPr>
-              <w:t>}</w:t>
+            <w:r>
+              <w:rPr>
+                <w:rFonts w:ascii="Arial" w:hAnsi="Arial" w:cs="Arial"/>
+                <w:sz w:val="18"/>
+                <w:szCs w:val="18"/>
+              </w:rPr>
+              <w:t>{</w:t>
+            </w:r>
+            <w:r>
+              <w:rPr>
+                <w:rFonts w:ascii="Arial" w:hAnsi="Arial" w:cs="Arial"/>
+                <w:sz w:val="18"/>
+                <w:szCs w:val="18"/>
+              </w:rPr>
+              <w:t>tgl_sk_pembimbing}</w:t>
             </w:r>
           </w:p>
         </w:tc>
@@ -2250,34 +1974,14 @@
                 <w:szCs w:val="18"/>
               </w:rPr>
             </w:pPr>
-            <w:proofErr w:type="spellStart"/>
-            <w:r>
-              <w:rPr>
-                <w:rFonts w:ascii="Arial" w:hAnsi="Arial" w:cs="Arial"/>
-                <w:sz w:val="18"/>
-                <w:szCs w:val="18"/>
-              </w:rPr>
-              <w:t>Tgl</w:t>
-            </w:r>
-            <w:proofErr w:type="spellEnd"/>
-            <w:r>
-              <w:rPr>
-                <w:rFonts w:ascii="Arial" w:hAnsi="Arial" w:cs="Arial"/>
-                <w:sz w:val="18"/>
-                <w:szCs w:val="18"/>
-              </w:rPr>
-              <w:t xml:space="preserve"> Seminar </w:t>
-            </w:r>
-            <w:proofErr w:type="spellStart"/>
-            <w:r>
-              <w:rPr>
-                <w:rFonts w:ascii="Arial" w:hAnsi="Arial" w:cs="Arial"/>
-                <w:sz w:val="18"/>
-                <w:szCs w:val="18"/>
-              </w:rPr>
-              <w:t>Usul</w:t>
-            </w:r>
-            <w:proofErr w:type="spellEnd"/>
+            <w:r>
+              <w:rPr>
+                <w:rFonts w:ascii="Arial" w:hAnsi="Arial" w:cs="Arial"/>
+                <w:sz w:val="18"/>
+                <w:szCs w:val="18"/>
+              </w:rPr>
+              <w:t>Tgl Seminar Usul</w:t>
+            </w:r>
           </w:p>
         </w:tc>
         <w:tc>
@@ -2327,25 +2031,7 @@
                 <w:sz w:val="18"/>
                 <w:szCs w:val="18"/>
               </w:rPr>
-              <w:t>${</w:t>
-            </w:r>
-            <w:proofErr w:type="spellStart"/>
-            <w:r>
-              <w:rPr>
-                <w:rFonts w:ascii="Arial" w:hAnsi="Arial" w:cs="Arial"/>
-                <w:sz w:val="18"/>
-                <w:szCs w:val="18"/>
-              </w:rPr>
-              <w:t>tgl_usul</w:t>
-            </w:r>
-            <w:proofErr w:type="spellEnd"/>
-            <w:r>
-              <w:rPr>
-                <w:rFonts w:ascii="Arial" w:hAnsi="Arial" w:cs="Arial"/>
-                <w:sz w:val="18"/>
-                <w:szCs w:val="18"/>
-              </w:rPr>
-              <w:t>}</w:t>
+              <w:t>${tgl_usul}</w:t>
             </w:r>
           </w:p>
         </w:tc>
@@ -2363,7 +2049,6 @@
                 <w:szCs w:val="18"/>
               </w:rPr>
             </w:pPr>
-            <w:proofErr w:type="spellStart"/>
             <w:r>
               <w:rPr>
                 <w:rFonts w:ascii="Arial" w:hAnsi="Arial" w:cs="Arial"/>
@@ -2372,7 +2057,6 @@
               </w:rPr>
               <w:t>Nilai</w:t>
             </w:r>
-            <w:proofErr w:type="spellEnd"/>
           </w:p>
         </w:tc>
         <w:tc>
@@ -2420,25 +2104,7 @@
                 <w:sz w:val="18"/>
                 <w:szCs w:val="18"/>
               </w:rPr>
-              <w:t>${</w:t>
-            </w:r>
-            <w:proofErr w:type="spellStart"/>
-            <w:r>
-              <w:rPr>
-                <w:rFonts w:ascii="Arial" w:hAnsi="Arial" w:cs="Arial"/>
-                <w:sz w:val="18"/>
-                <w:szCs w:val="18"/>
-              </w:rPr>
-              <w:t>nilai_usul</w:t>
-            </w:r>
-            <w:proofErr w:type="spellEnd"/>
-            <w:r>
-              <w:rPr>
-                <w:rFonts w:ascii="Arial" w:hAnsi="Arial" w:cs="Arial"/>
-                <w:sz w:val="18"/>
-                <w:szCs w:val="18"/>
-              </w:rPr>
-              <w:t>}</w:t>
+              <w:t>${nilai_usul}</w:t>
             </w:r>
           </w:p>
         </w:tc>
@@ -2460,34 +2126,14 @@
                 <w:szCs w:val="18"/>
               </w:rPr>
             </w:pPr>
-            <w:proofErr w:type="spellStart"/>
-            <w:r>
-              <w:rPr>
-                <w:rFonts w:ascii="Arial" w:hAnsi="Arial" w:cs="Arial"/>
-                <w:sz w:val="18"/>
-                <w:szCs w:val="18"/>
-              </w:rPr>
-              <w:t>Tgl</w:t>
-            </w:r>
-            <w:proofErr w:type="spellEnd"/>
-            <w:r>
-              <w:rPr>
-                <w:rFonts w:ascii="Arial" w:hAnsi="Arial" w:cs="Arial"/>
-                <w:sz w:val="18"/>
-                <w:szCs w:val="18"/>
-              </w:rPr>
-              <w:t xml:space="preserve"> Seminar </w:t>
-            </w:r>
-            <w:proofErr w:type="spellStart"/>
-            <w:r>
-              <w:rPr>
-                <w:rFonts w:ascii="Arial" w:hAnsi="Arial" w:cs="Arial"/>
-                <w:sz w:val="18"/>
-                <w:szCs w:val="18"/>
-              </w:rPr>
-              <w:t>Hasil</w:t>
-            </w:r>
-            <w:proofErr w:type="spellEnd"/>
+            <w:r>
+              <w:rPr>
+                <w:rFonts w:ascii="Arial" w:hAnsi="Arial" w:cs="Arial"/>
+                <w:sz w:val="18"/>
+                <w:szCs w:val="18"/>
+              </w:rPr>
+              <w:t>Tgl Seminar Hasil</w:t>
+            </w:r>
           </w:p>
         </w:tc>
         <w:tc>
@@ -2537,35 +2183,7 @@
                 <w:sz w:val="18"/>
                 <w:szCs w:val="18"/>
               </w:rPr>
-              <w:t>${</w:t>
-            </w:r>
-            <w:proofErr w:type="spellStart"/>
-            <w:r>
-              <w:rPr>
-                <w:rFonts w:ascii="Arial" w:hAnsi="Arial" w:cs="Arial"/>
-                <w:sz w:val="18"/>
-                <w:szCs w:val="18"/>
-              </w:rPr>
-              <w:t>tgl_</w:t>
-            </w:r>
-            <w:bookmarkStart w:id="0" w:name="_GoBack"/>
-            <w:bookmarkEnd w:id="0"/>
-            <w:r>
-              <w:rPr>
-                <w:rFonts w:ascii="Arial" w:hAnsi="Arial" w:cs="Arial"/>
-                <w:sz w:val="18"/>
-                <w:szCs w:val="18"/>
-              </w:rPr>
-              <w:t>hasil</w:t>
-            </w:r>
-            <w:proofErr w:type="spellEnd"/>
-            <w:r>
-              <w:rPr>
-                <w:rFonts w:ascii="Arial" w:hAnsi="Arial" w:cs="Arial"/>
-                <w:sz w:val="18"/>
-                <w:szCs w:val="18"/>
-              </w:rPr>
-              <w:t>}</w:t>
+              <w:t>${tgl_hasil}</w:t>
             </w:r>
           </w:p>
         </w:tc>
@@ -2583,7 +2201,6 @@
                 <w:szCs w:val="18"/>
               </w:rPr>
             </w:pPr>
-            <w:proofErr w:type="spellStart"/>
             <w:r>
               <w:rPr>
                 <w:rFonts w:ascii="Arial" w:hAnsi="Arial" w:cs="Arial"/>
@@ -2592,7 +2209,6 @@
               </w:rPr>
               <w:t>Nilai</w:t>
             </w:r>
-            <w:proofErr w:type="spellEnd"/>
           </w:p>
         </w:tc>
         <w:tc>
@@ -2641,25 +2257,7 @@
                 <w:sz w:val="18"/>
                 <w:szCs w:val="18"/>
               </w:rPr>
-              <w:t>${</w:t>
-            </w:r>
-            <w:proofErr w:type="spellStart"/>
-            <w:r>
-              <w:rPr>
-                <w:rFonts w:ascii="Arial" w:hAnsi="Arial" w:cs="Arial"/>
-                <w:sz w:val="18"/>
-                <w:szCs w:val="18"/>
-              </w:rPr>
-              <w:t>nilai_hasil</w:t>
-            </w:r>
-            <w:proofErr w:type="spellEnd"/>
-            <w:r>
-              <w:rPr>
-                <w:rFonts w:ascii="Arial" w:hAnsi="Arial" w:cs="Arial"/>
-                <w:sz w:val="18"/>
-                <w:szCs w:val="18"/>
-              </w:rPr>
-              <w:t>}</w:t>
+              <w:t>${nilai_hasil}</w:t>
             </w:r>
           </w:p>
         </w:tc>
@@ -2681,59 +2279,13 @@
                 <w:szCs w:val="18"/>
               </w:rPr>
             </w:pPr>
-            <w:proofErr w:type="spellStart"/>
-            <w:r>
-              <w:rPr>
-                <w:rFonts w:ascii="Arial" w:hAnsi="Arial" w:cs="Arial"/>
-                <w:sz w:val="18"/>
-                <w:szCs w:val="18"/>
-              </w:rPr>
-              <w:t>Tgl</w:t>
-            </w:r>
-            <w:proofErr w:type="spellEnd"/>
-            <w:r>
-              <w:rPr>
-                <w:rFonts w:ascii="Arial" w:hAnsi="Arial" w:cs="Arial"/>
-                <w:sz w:val="18"/>
-                <w:szCs w:val="18"/>
-              </w:rPr>
-              <w:t xml:space="preserve"> </w:t>
-            </w:r>
-            <w:proofErr w:type="spellStart"/>
-            <w:r>
-              <w:rPr>
-                <w:rFonts w:ascii="Arial" w:hAnsi="Arial" w:cs="Arial"/>
-                <w:sz w:val="18"/>
-                <w:szCs w:val="18"/>
-              </w:rPr>
-              <w:t>Ujian</w:t>
-            </w:r>
-            <w:proofErr w:type="spellEnd"/>
-            <w:r>
-              <w:rPr>
-                <w:rFonts w:ascii="Arial" w:hAnsi="Arial" w:cs="Arial"/>
-                <w:sz w:val="18"/>
-                <w:szCs w:val="18"/>
-              </w:rPr>
-              <w:t xml:space="preserve"> </w:t>
-            </w:r>
-            <w:proofErr w:type="spellStart"/>
-            <w:r>
-              <w:rPr>
-                <w:rFonts w:ascii="Arial" w:hAnsi="Arial" w:cs="Arial"/>
-                <w:sz w:val="18"/>
-                <w:szCs w:val="18"/>
-              </w:rPr>
-              <w:t>Skripsi</w:t>
-            </w:r>
-            <w:proofErr w:type="spellEnd"/>
-            <w:r>
-              <w:rPr>
-                <w:rFonts w:ascii="Arial" w:hAnsi="Arial" w:cs="Arial"/>
-                <w:sz w:val="18"/>
-                <w:szCs w:val="18"/>
-              </w:rPr>
-              <w:t>/TA</w:t>
+            <w:r>
+              <w:rPr>
+                <w:rFonts w:ascii="Arial" w:hAnsi="Arial" w:cs="Arial"/>
+                <w:sz w:val="18"/>
+                <w:szCs w:val="18"/>
+              </w:rPr>
+              <w:t>Tgl Ujian Skripsi/TA</w:t>
             </w:r>
           </w:p>
         </w:tc>
@@ -2784,25 +2336,7 @@
                 <w:sz w:val="18"/>
                 <w:szCs w:val="18"/>
               </w:rPr>
-              <w:t>${</w:t>
-            </w:r>
-            <w:proofErr w:type="spellStart"/>
-            <w:r>
-              <w:rPr>
-                <w:rFonts w:ascii="Arial" w:hAnsi="Arial" w:cs="Arial"/>
-                <w:sz w:val="18"/>
-                <w:szCs w:val="18"/>
-              </w:rPr>
-              <w:t>tgl_ujian_skripsi</w:t>
-            </w:r>
-            <w:proofErr w:type="spellEnd"/>
-            <w:r>
-              <w:rPr>
-                <w:rFonts w:ascii="Arial" w:hAnsi="Arial" w:cs="Arial"/>
-                <w:sz w:val="18"/>
-                <w:szCs w:val="18"/>
-              </w:rPr>
-              <w:t>}</w:t>
+              <w:t>${tgl_ujian_skripsi}</w:t>
             </w:r>
           </w:p>
         </w:tc>
@@ -2820,7 +2354,6 @@
                 <w:szCs w:val="18"/>
               </w:rPr>
             </w:pPr>
-            <w:proofErr w:type="spellStart"/>
             <w:r>
               <w:rPr>
                 <w:rFonts w:ascii="Arial" w:hAnsi="Arial" w:cs="Arial"/>
@@ -2829,7 +2362,6 @@
               </w:rPr>
               <w:t>Nilai</w:t>
             </w:r>
-            <w:proofErr w:type="spellEnd"/>
           </w:p>
         </w:tc>
         <w:tc>
@@ -2878,25 +2410,7 @@
                 <w:sz w:val="18"/>
                 <w:szCs w:val="18"/>
               </w:rPr>
-              <w:t>${</w:t>
-            </w:r>
-            <w:proofErr w:type="spellStart"/>
-            <w:r>
-              <w:rPr>
-                <w:rFonts w:ascii="Arial" w:hAnsi="Arial" w:cs="Arial"/>
-                <w:sz w:val="18"/>
-                <w:szCs w:val="18"/>
-              </w:rPr>
-              <w:t>nilai_ujian_skripsi</w:t>
-            </w:r>
-            <w:proofErr w:type="spellEnd"/>
-            <w:r>
-              <w:rPr>
-                <w:rFonts w:ascii="Arial" w:hAnsi="Arial" w:cs="Arial"/>
-                <w:sz w:val="18"/>
-                <w:szCs w:val="18"/>
-              </w:rPr>
-              <w:t>}</w:t>
+              <w:t>${nilai_ujian_skripsi}</w:t>
             </w:r>
           </w:p>
         </w:tc>
@@ -2924,43 +2438,7 @@
                 <w:sz w:val="18"/>
                 <w:szCs w:val="18"/>
               </w:rPr>
-              <w:t xml:space="preserve">Lama </w:t>
-            </w:r>
-            <w:proofErr w:type="spellStart"/>
-            <w:r>
-              <w:rPr>
-                <w:rFonts w:ascii="Arial" w:hAnsi="Arial" w:cs="Arial"/>
-                <w:sz w:val="18"/>
-                <w:szCs w:val="18"/>
-              </w:rPr>
-              <w:t>Pengerjaan</w:t>
-            </w:r>
-            <w:proofErr w:type="spellEnd"/>
-            <w:r>
-              <w:rPr>
-                <w:rFonts w:ascii="Arial" w:hAnsi="Arial" w:cs="Arial"/>
-                <w:sz w:val="18"/>
-                <w:szCs w:val="18"/>
-              </w:rPr>
-              <w:t xml:space="preserve"> </w:t>
-            </w:r>
-            <w:proofErr w:type="spellStart"/>
-            <w:r>
-              <w:rPr>
-                <w:rFonts w:ascii="Arial" w:hAnsi="Arial" w:cs="Arial"/>
-                <w:sz w:val="18"/>
-                <w:szCs w:val="18"/>
-              </w:rPr>
-              <w:t>Skripsi</w:t>
-            </w:r>
-            <w:proofErr w:type="spellEnd"/>
-            <w:r>
-              <w:rPr>
-                <w:rFonts w:ascii="Arial" w:hAnsi="Arial" w:cs="Arial"/>
-                <w:sz w:val="18"/>
-                <w:szCs w:val="18"/>
-              </w:rPr>
-              <w:t>/TA</w:t>
+              <w:t>Lama Pengerjaan Skripsi/TA</w:t>
             </w:r>
           </w:p>
         </w:tc>
@@ -3011,25 +2489,7 @@
                 <w:sz w:val="18"/>
                 <w:szCs w:val="18"/>
               </w:rPr>
-              <w:t>${</w:t>
-            </w:r>
-            <w:proofErr w:type="spellStart"/>
-            <w:r>
-              <w:rPr>
-                <w:rFonts w:ascii="Arial" w:hAnsi="Arial" w:cs="Arial"/>
-                <w:sz w:val="18"/>
-                <w:szCs w:val="18"/>
-              </w:rPr>
-              <w:t>lama_skripsi</w:t>
-            </w:r>
-            <w:proofErr w:type="spellEnd"/>
-            <w:r>
-              <w:rPr>
-                <w:rFonts w:ascii="Arial" w:hAnsi="Arial" w:cs="Arial"/>
-                <w:sz w:val="18"/>
-                <w:szCs w:val="18"/>
-              </w:rPr>
-              <w:t>}</w:t>
+              <w:t>${lama_skripsi}</w:t>
             </w:r>
           </w:p>
         </w:tc>
@@ -3047,7 +2507,6 @@
                 <w:szCs w:val="18"/>
               </w:rPr>
             </w:pPr>
-            <w:proofErr w:type="spellStart"/>
             <w:r>
               <w:rPr>
                 <w:rFonts w:ascii="Arial" w:hAnsi="Arial" w:cs="Arial"/>
@@ -3056,7 +2515,6 @@
               </w:rPr>
               <w:t>Bulan</w:t>
             </w:r>
-            <w:proofErr w:type="spellEnd"/>
           </w:p>
         </w:tc>
       </w:tr>
@@ -3238,25 +2696,7 @@
                 <w:sz w:val="18"/>
                 <w:szCs w:val="18"/>
               </w:rPr>
-              <w:t>${</w:t>
-            </w:r>
-            <w:proofErr w:type="spellStart"/>
-            <w:r>
-              <w:rPr>
-                <w:rFonts w:ascii="Arial" w:hAnsi="Arial" w:cs="Arial"/>
-                <w:sz w:val="18"/>
-                <w:szCs w:val="18"/>
-              </w:rPr>
-              <w:t>ipk</w:t>
-            </w:r>
-            <w:proofErr w:type="spellEnd"/>
-            <w:r>
-              <w:rPr>
-                <w:rFonts w:ascii="Arial" w:hAnsi="Arial" w:cs="Arial"/>
-                <w:sz w:val="18"/>
-                <w:szCs w:val="18"/>
-              </w:rPr>
-              <w:t>}</w:t>
+              <w:t>${ipk}</w:t>
             </w:r>
           </w:p>
         </w:tc>
@@ -3329,25 +2769,7 @@
                 <w:sz w:val="18"/>
                 <w:szCs w:val="18"/>
               </w:rPr>
-              <w:t>${</w:t>
-            </w:r>
-            <w:proofErr w:type="spellStart"/>
-            <w:r>
-              <w:rPr>
-                <w:rFonts w:ascii="Arial" w:hAnsi="Arial" w:cs="Arial"/>
-                <w:sz w:val="18"/>
-                <w:szCs w:val="18"/>
-              </w:rPr>
-              <w:t>toefl</w:t>
-            </w:r>
-            <w:proofErr w:type="spellEnd"/>
-            <w:r>
-              <w:rPr>
-                <w:rFonts w:ascii="Arial" w:hAnsi="Arial" w:cs="Arial"/>
-                <w:sz w:val="18"/>
-                <w:szCs w:val="18"/>
-              </w:rPr>
-              <w:t>}</w:t>
+              <w:t>${toefl}</w:t>
             </w:r>
           </w:p>
         </w:tc>
@@ -3375,18 +2797,8 @@
                 <w:sz w:val="18"/>
                 <w:szCs w:val="18"/>
               </w:rPr>
-              <w:t xml:space="preserve">Masa </w:t>
-            </w:r>
-            <w:proofErr w:type="spellStart"/>
-            <w:r>
-              <w:rPr>
-                <w:rFonts w:ascii="Arial" w:hAnsi="Arial" w:cs="Arial"/>
-                <w:sz w:val="18"/>
-                <w:szCs w:val="18"/>
-              </w:rPr>
-              <w:t>Studi</w:t>
-            </w:r>
-            <w:proofErr w:type="spellEnd"/>
+              <w:t>Masa Studi</w:t>
+            </w:r>
           </w:p>
         </w:tc>
         <w:tc>
@@ -3436,25 +2848,7 @@
                 <w:sz w:val="18"/>
                 <w:szCs w:val="18"/>
               </w:rPr>
-              <w:t>${</w:t>
-            </w:r>
-            <w:proofErr w:type="spellStart"/>
-            <w:r>
-              <w:rPr>
-                <w:rFonts w:ascii="Arial" w:hAnsi="Arial" w:cs="Arial"/>
-                <w:sz w:val="18"/>
-                <w:szCs w:val="18"/>
-              </w:rPr>
-              <w:t>studi_th</w:t>
-            </w:r>
-            <w:proofErr w:type="spellEnd"/>
-            <w:r>
-              <w:rPr>
-                <w:rFonts w:ascii="Arial" w:hAnsi="Arial" w:cs="Arial"/>
-                <w:sz w:val="18"/>
-                <w:szCs w:val="18"/>
-              </w:rPr>
-              <w:t>}</w:t>
+              <w:t>${studi_th}</w:t>
             </w:r>
           </w:p>
         </w:tc>
@@ -3476,7 +2870,6 @@
                 <w:szCs w:val="18"/>
               </w:rPr>
             </w:pPr>
-            <w:proofErr w:type="spellStart"/>
             <w:r>
               <w:rPr>
                 <w:rFonts w:ascii="Arial" w:hAnsi="Arial" w:cs="Arial"/>
@@ -3485,7 +2878,6 @@
               </w:rPr>
               <w:t>Tahun</w:t>
             </w:r>
-            <w:proofErr w:type="spellEnd"/>
           </w:p>
         </w:tc>
         <w:tc>
@@ -3512,25 +2904,7 @@
                 <w:sz w:val="18"/>
                 <w:szCs w:val="18"/>
               </w:rPr>
-              <w:t>${</w:t>
-            </w:r>
-            <w:proofErr w:type="spellStart"/>
-            <w:r>
-              <w:rPr>
-                <w:rFonts w:ascii="Arial" w:hAnsi="Arial" w:cs="Arial"/>
-                <w:sz w:val="18"/>
-                <w:szCs w:val="18"/>
-              </w:rPr>
-              <w:t>studi_bln</w:t>
-            </w:r>
-            <w:proofErr w:type="spellEnd"/>
-            <w:r>
-              <w:rPr>
-                <w:rFonts w:ascii="Arial" w:hAnsi="Arial" w:cs="Arial"/>
-                <w:sz w:val="18"/>
-                <w:szCs w:val="18"/>
-              </w:rPr>
-              <w:t>}</w:t>
+              <w:t>${studi_bln}</w:t>
             </w:r>
           </w:p>
         </w:tc>
@@ -3548,7 +2922,6 @@
                 <w:szCs w:val="18"/>
               </w:rPr>
             </w:pPr>
-            <w:proofErr w:type="spellStart"/>
             <w:r>
               <w:rPr>
                 <w:rFonts w:ascii="Arial" w:hAnsi="Arial" w:cs="Arial"/>
@@ -3557,7 +2930,6 @@
               </w:rPr>
               <w:t>Bulan</w:t>
             </w:r>
-            <w:proofErr w:type="spellEnd"/>
           </w:p>
         </w:tc>
         <w:tc>
@@ -3667,7 +3039,6 @@
                                 <w:szCs w:val="16"/>
                               </w:rPr>
                             </w:pPr>
-                            <w:proofErr w:type="spellStart"/>
                             <w:r>
                               <w:rPr>
                                 <w:rFonts w:ascii="Arial" w:hAnsi="Arial" w:cs="Arial"/>
@@ -3675,17 +3046,7 @@
                                 <w:sz w:val="16"/>
                                 <w:szCs w:val="16"/>
                               </w:rPr>
-                              <w:t>Foto</w:t>
-                            </w:r>
-                            <w:proofErr w:type="spellEnd"/>
-                            <w:r>
-                              <w:rPr>
-                                <w:rFonts w:ascii="Arial" w:hAnsi="Arial" w:cs="Arial"/>
-                                <w:color w:val="A6A6A6" w:themeColor="background1" w:themeShade="A6"/>
-                                <w:sz w:val="16"/>
-                                <w:szCs w:val="16"/>
-                              </w:rPr>
-                              <w:t xml:space="preserve"> 4 x 6</w:t>
+                              <w:t>Foto 4 x 6</w:t>
                             </w:r>
                           </w:p>
                         </w:txbxContent>
@@ -3775,18 +3136,8 @@
           <w:sz w:val="22"/>
           <w:szCs w:val="22"/>
         </w:rPr>
-        <w:t>Bandar Lampung</w:t>
+        <w:t>Bandar Lampung, ....................................</w:t>
       </w:r>
-      <w:proofErr w:type="gramStart"/>
-      <w:r>
-        <w:rPr>
-          <w:rFonts w:ascii="Arial" w:hAnsi="Arial" w:cs="Arial"/>
-          <w:sz w:val="22"/>
-          <w:szCs w:val="22"/>
-        </w:rPr>
-        <w:t>, ....................................</w:t>
-      </w:r>
-      <w:proofErr w:type="gramEnd"/>
     </w:p>
     <w:p>
       <w:pPr>
@@ -3954,27 +3305,7 @@
           <w:sz w:val="22"/>
           <w:szCs w:val="22"/>
         </w:rPr>
-        <w:t>${</w:t>
-      </w:r>
-      <w:proofErr w:type="spellStart"/>
-      <w:proofErr w:type="gramStart"/>
-      <w:r>
-        <w:rPr>
-          <w:rFonts w:ascii="Arial" w:hAnsi="Arial" w:cs="Arial"/>
-          <w:sz w:val="22"/>
-          <w:szCs w:val="22"/>
-        </w:rPr>
-        <w:t>nama</w:t>
-      </w:r>
-      <w:proofErr w:type="spellEnd"/>
-      <w:proofErr w:type="gramEnd"/>
-      <w:r>
-        <w:rPr>
-          <w:rFonts w:ascii="Arial" w:hAnsi="Arial" w:cs="Arial"/>
-          <w:sz w:val="22"/>
-          <w:szCs w:val="22"/>
-        </w:rPr>
-        <w:t>}</w:t>
+        <w:t>${nama}</w:t>
       </w:r>
     </w:p>
     <w:p>
@@ -4061,25 +3392,7 @@
           <w:sz w:val="22"/>
           <w:szCs w:val="22"/>
         </w:rPr>
-        <w:t xml:space="preserve"> ${</w:t>
-      </w:r>
-      <w:proofErr w:type="spellStart"/>
-      <w:r>
-        <w:rPr>
-          <w:rFonts w:ascii="Arial" w:hAnsi="Arial" w:cs="Arial"/>
-          <w:sz w:val="22"/>
-          <w:szCs w:val="22"/>
-        </w:rPr>
-        <w:t>npm</w:t>
-      </w:r>
-      <w:proofErr w:type="spellEnd"/>
-      <w:r>
-        <w:rPr>
-          <w:rFonts w:ascii="Arial" w:hAnsi="Arial" w:cs="Arial"/>
-          <w:sz w:val="22"/>
-          <w:szCs w:val="22"/>
-        </w:rPr>
-        <w:t>}</w:t>
+        <w:t xml:space="preserve"> ${npm}</w:t>
       </w:r>
     </w:p>
     <w:p>

</xml_diff>